<commit_message>
First draft of chapter 3
</commit_message>
<xml_diff>
--- a/thesis_outline_description.docx
+++ b/thesis_outline_description.docx
@@ -229,6 +229,18 @@
         </w:numPr>
       </w:pPr>
       <w:r>
+        <w:t>Probably not phenotyping… could be background for image analysis?</w:t>
+      </w:r>
+    </w:p>
+    <w:p>
+      <w:pPr>
+        <w:pStyle w:val="ListParagraph"/>
+        <w:numPr>
+          <w:ilvl w:val="2"/>
+          <w:numId w:val="3"/>
+        </w:numPr>
+      </w:pPr>
+      <w:r>
         <w:t xml:space="preserve">What it is... why it's useful... </w:t>
       </w:r>
     </w:p>
@@ -558,9 +570,12 @@
           <w:numId w:val="3"/>
         </w:numPr>
       </w:pPr>
-      <w:r>
+      <w:proofErr w:type="spellStart"/>
+      <w:r>
+        <w:lastRenderedPageBreak/>
         <w:t>DySense</w:t>
       </w:r>
+      <w:proofErr w:type="spellEnd"/>
       <w:r>
         <w:t xml:space="preserve"> – include screenshot of main screen (looks better now)</w:t>
       </w:r>
@@ -574,20 +589,624 @@
         </w:numPr>
       </w:pPr>
       <w:r>
+        <w:t>What it’s useful (combine platform orientation/position with images)</w:t>
+      </w:r>
+    </w:p>
+    <w:p>
+      <w:pPr>
+        <w:pStyle w:val="ListParagraph"/>
+        <w:numPr>
+          <w:ilvl w:val="3"/>
+          <w:numId w:val="3"/>
+        </w:numPr>
+      </w:pPr>
+      <w:r>
+        <w:t>Getting images back in real-time vs. CF Card</w:t>
+      </w:r>
+    </w:p>
+    <w:p>
+      <w:pPr>
+        <w:pStyle w:val="ListParagraph"/>
+        <w:numPr>
+          <w:ilvl w:val="0"/>
+          <w:numId w:val="3"/>
+        </w:numPr>
+      </w:pPr>
+      <w:r>
+        <w:t xml:space="preserve">Post-Processing Pipeline </w:t>
+      </w:r>
+    </w:p>
+    <w:p>
+      <w:pPr>
+        <w:pStyle w:val="ListParagraph"/>
+        <w:numPr>
+          <w:ilvl w:val="2"/>
+          <w:numId w:val="3"/>
+        </w:numPr>
+      </w:pPr>
+      <w:r>
+        <w:t>Pipeline Overview</w:t>
+      </w:r>
+    </w:p>
+    <w:p>
+      <w:pPr>
+        <w:pStyle w:val="ListParagraph"/>
+        <w:numPr>
+          <w:ilvl w:val="3"/>
+          <w:numId w:val="3"/>
+        </w:numPr>
+      </w:pPr>
+      <w:r>
+        <w:t>What stages are (command line scripts)</w:t>
+      </w:r>
+    </w:p>
+    <w:p>
+      <w:pPr>
+        <w:pStyle w:val="ListParagraph"/>
+        <w:numPr>
+          <w:ilvl w:val="3"/>
+          <w:numId w:val="3"/>
+        </w:numPr>
+      </w:pPr>
+      <w:r>
+        <w:t xml:space="preserve">Why split up into stages.  </w:t>
+      </w:r>
+    </w:p>
+    <w:p>
+      <w:pPr>
+        <w:pStyle w:val="ListParagraph"/>
+        <w:numPr>
+          <w:ilvl w:val="3"/>
+          <w:numId w:val="3"/>
+        </w:numPr>
+      </w:pPr>
+      <w:r>
+        <w:t>What the inputs are and what the desired output of the whole post-processing.</w:t>
+      </w:r>
+    </w:p>
+    <w:p>
+      <w:pPr>
+        <w:pStyle w:val="ListParagraph"/>
+        <w:numPr>
+          <w:ilvl w:val="3"/>
+          <w:numId w:val="3"/>
+        </w:numPr>
+      </w:pPr>
+      <w:r>
+        <w:t xml:space="preserve">How intermediate data between stages is stored.  </w:t>
+      </w:r>
+    </w:p>
+    <w:p>
+      <w:pPr>
+        <w:pStyle w:val="ListParagraph"/>
+        <w:numPr>
+          <w:ilvl w:val="2"/>
+          <w:numId w:val="3"/>
+        </w:numPr>
+      </w:pPr>
+      <w:r>
+        <w:t>Stage 1 - Extracting QR Codes</w:t>
+      </w:r>
+    </w:p>
+    <w:p>
+      <w:pPr>
+        <w:pStyle w:val="ListParagraph"/>
+        <w:numPr>
+          <w:ilvl w:val="3"/>
+          <w:numId w:val="3"/>
+        </w:numPr>
+      </w:pPr>
+      <w:r>
+        <w:t>Finding Codes – HSV filter, filter by size, scan using ZBar</w:t>
+      </w:r>
+    </w:p>
+    <w:p>
+      <w:pPr>
+        <w:pStyle w:val="ListParagraph"/>
+        <w:numPr>
+          <w:ilvl w:val="3"/>
+          <w:numId w:val="3"/>
+        </w:numPr>
+      </w:pPr>
+      <w:r>
+        <w:t>Include figure of HSV coordinate space.</w:t>
+      </w:r>
+    </w:p>
+    <w:p>
+      <w:pPr>
+        <w:pStyle w:val="ListParagraph"/>
+        <w:numPr>
+          <w:ilvl w:val="3"/>
+          <w:numId w:val="3"/>
+        </w:numPr>
+      </w:pPr>
+      <w:r>
+        <w:t>Classify code (row end vs. group code)</w:t>
+      </w:r>
+    </w:p>
+    <w:p>
+      <w:pPr>
+        <w:pStyle w:val="ListParagraph"/>
+        <w:numPr>
+          <w:ilvl w:val="3"/>
+          <w:numId w:val="3"/>
+        </w:numPr>
+      </w:pPr>
+      <w:r>
+        <w:t>Calculating coordinates</w:t>
+      </w:r>
+    </w:p>
+    <w:p>
+      <w:pPr>
+        <w:pStyle w:val="ListParagraph"/>
+        <w:numPr>
+          <w:ilvl w:val="3"/>
+          <w:numId w:val="3"/>
+        </w:numPr>
+      </w:pPr>
+      <w:r>
+        <w:t>Include figure showing coordinate transformation</w:t>
+      </w:r>
+    </w:p>
+    <w:p>
+      <w:pPr>
+        <w:pStyle w:val="ListParagraph"/>
+        <w:numPr>
+          <w:ilvl w:val="3"/>
+          <w:numId w:val="3"/>
+        </w:numPr>
+      </w:pPr>
+      <w:r>
+        <w:t>Send others to be review later.</w:t>
+      </w:r>
+    </w:p>
+    <w:p>
+      <w:pPr>
+        <w:pStyle w:val="ListParagraph"/>
+        <w:numPr>
+          <w:ilvl w:val="2"/>
+          <w:numId w:val="3"/>
+        </w:numPr>
+      </w:pPr>
+      <w:r>
+        <w:t xml:space="preserve">Stage 2 - </w:t>
+      </w:r>
+      <w:r>
+        <w:t>Creating</w:t>
+      </w:r>
+      <w:r>
+        <w:t xml:space="preserve"> Field Structure</w:t>
+      </w:r>
+    </w:p>
+    <w:p>
+      <w:pPr>
+        <w:pStyle w:val="ListParagraph"/>
+        <w:numPr>
+          <w:ilvl w:val="3"/>
+          <w:numId w:val="3"/>
+        </w:numPr>
+      </w:pPr>
+      <w:r>
+        <w:t xml:space="preserve">Add in </w:t>
+      </w:r>
+      <w:r>
+        <w:t xml:space="preserve">Missed Codes </w:t>
+      </w:r>
+    </w:p>
+    <w:p>
+      <w:pPr>
+        <w:pStyle w:val="ListParagraph"/>
+        <w:numPr>
+          <w:ilvl w:val="3"/>
+          <w:numId w:val="3"/>
+        </w:numPr>
+      </w:pPr>
+      <w:r>
+        <w:t>Calculating “Field Coordinates” (should I call this something different?)</w:t>
+      </w:r>
+    </w:p>
+    <w:p>
+      <w:pPr>
+        <w:pStyle w:val="ListParagraph"/>
+        <w:numPr>
+          <w:ilvl w:val="3"/>
+          <w:numId w:val="3"/>
+        </w:numPr>
+      </w:pPr>
+      <w:r>
+        <w:t>Use row codes to make rows/passes</w:t>
+      </w:r>
+    </w:p>
+    <w:p>
+      <w:pPr>
+        <w:pStyle w:val="ListParagraph"/>
+        <w:numPr>
+          <w:ilvl w:val="3"/>
+          <w:numId w:val="3"/>
+        </w:numPr>
+      </w:pPr>
+      <w:r>
+        <w:t>Projection Algorithm</w:t>
+      </w:r>
+      <w:r>
+        <w:t xml:space="preserve"> – Include Figure</w:t>
+      </w:r>
+      <w:r>
+        <w:t xml:space="preserve"> </w:t>
+      </w:r>
+    </w:p>
+    <w:p>
+      <w:pPr>
+        <w:pStyle w:val="ListParagraph"/>
+        <w:numPr>
+          <w:ilvl w:val="3"/>
+          <w:numId w:val="3"/>
+        </w:numPr>
+      </w:pPr>
+      <w:r>
+        <w:t>Form groups from segments</w:t>
+      </w:r>
+    </w:p>
+    <w:p>
+      <w:pPr>
+        <w:pStyle w:val="ListParagraph"/>
+        <w:numPr>
+          <w:ilvl w:val="3"/>
+          <w:numId w:val="3"/>
+        </w:numPr>
+      </w:pPr>
+      <w:r>
+        <w:t>Include figure showing how groups are formed between multiple rows.</w:t>
+      </w:r>
+    </w:p>
+    <w:p>
+      <w:pPr>
+        <w:pStyle w:val="ListParagraph"/>
+        <w:numPr>
+          <w:ilvl w:val="2"/>
+          <w:numId w:val="3"/>
+        </w:numPr>
+      </w:pPr>
+      <w:r>
+        <w:t>Stage 3 - Extracting Plant Parts</w:t>
+      </w:r>
+    </w:p>
+    <w:p>
+      <w:pPr>
+        <w:pStyle w:val="ListParagraph"/>
+        <w:numPr>
+          <w:ilvl w:val="3"/>
+          <w:numId w:val="3"/>
+        </w:numPr>
+      </w:pPr>
+      <w:r>
+        <w:t>Why this is separate from QR stage (it excludes non-possible images).</w:t>
+      </w:r>
+    </w:p>
+    <w:p>
+      <w:pPr>
+        <w:pStyle w:val="ListParagraph"/>
+        <w:numPr>
+          <w:ilvl w:val="3"/>
+          <w:numId w:val="3"/>
+        </w:numPr>
+      </w:pPr>
+      <w:r>
+        <w:t>Relate back to finding QR codes, but now filtering for green instead of white</w:t>
+      </w:r>
+    </w:p>
+    <w:p>
+      <w:pPr>
+        <w:pStyle w:val="ListParagraph"/>
+        <w:numPr>
+          <w:ilvl w:val="3"/>
+          <w:numId w:val="3"/>
+        </w:numPr>
+      </w:pPr>
+      <w:r>
+        <w:t>Finding blue sticks.</w:t>
+      </w:r>
+    </w:p>
+    <w:p>
+      <w:pPr>
+        <w:pStyle w:val="ListParagraph"/>
+        <w:numPr>
+          <w:ilvl w:val="2"/>
+          <w:numId w:val="3"/>
+        </w:numPr>
+      </w:pPr>
+      <w:r>
+        <w:t>Stage 4 - Locating Plants</w:t>
+      </w:r>
+    </w:p>
+    <w:p>
+      <w:pPr>
+        <w:pStyle w:val="ListParagraph"/>
+        <w:numPr>
+          <w:ilvl w:val="3"/>
+          <w:numId w:val="3"/>
+        </w:numPr>
+      </w:pPr>
+      <w:r>
+        <w:t>Clustering</w:t>
+      </w:r>
+      <w:r>
+        <w:t xml:space="preserve"> parts into plants</w:t>
+      </w:r>
+      <w:r>
+        <w:t xml:space="preserve"> – include figure</w:t>
+      </w:r>
+    </w:p>
+    <w:p>
+      <w:pPr>
+        <w:pStyle w:val="ListParagraph"/>
+        <w:numPr>
+          <w:ilvl w:val="3"/>
+          <w:numId w:val="3"/>
+        </w:numPr>
+      </w:pPr>
+      <w:r>
+        <w:t>Relating plants between images</w:t>
+      </w:r>
+    </w:p>
+    <w:p>
+      <w:pPr>
+        <w:pStyle w:val="ListParagraph"/>
+        <w:numPr>
+          <w:ilvl w:val="3"/>
+          <w:numId w:val="3"/>
+        </w:numPr>
+      </w:pPr>
+      <w:r>
+        <w:t>Recursive plant filter</w:t>
+      </w:r>
+      <w:r>
+        <w:t xml:space="preserve"> – include figure</w:t>
+      </w:r>
+    </w:p>
+    <w:p>
+      <w:pPr>
+        <w:pStyle w:val="ListParagraph"/>
+        <w:numPr>
+          <w:ilvl w:val="2"/>
+          <w:numId w:val="3"/>
+        </w:numPr>
+      </w:pPr>
+      <w:r>
+        <w:t xml:space="preserve">Stage 5 </w:t>
+      </w:r>
+      <w:r>
+        <w:t>–</w:t>
+      </w:r>
+      <w:r>
+        <w:t xml:space="preserve"> </w:t>
+      </w:r>
+      <w:r>
+        <w:t>Saving Field Map</w:t>
+      </w:r>
+    </w:p>
+    <w:p>
+      <w:pPr>
+        <w:pStyle w:val="ListParagraph"/>
+        <w:numPr>
+          <w:ilvl w:val="3"/>
+          <w:numId w:val="3"/>
+        </w:numPr>
+      </w:pPr>
+      <w:r>
+        <w:t xml:space="preserve">Validating # of plants in each group.  </w:t>
+      </w:r>
+    </w:p>
+    <w:p>
+      <w:pPr>
+        <w:pStyle w:val="ListParagraph"/>
+        <w:numPr>
+          <w:ilvl w:val="3"/>
+          <w:numId w:val="3"/>
+        </w:numPr>
+      </w:pPr>
+      <w:r>
+        <w:t>Numbering (serpentine ordering)</w:t>
+      </w:r>
+      <w:r>
+        <w:t xml:space="preserve"> – include figure</w:t>
+      </w:r>
+    </w:p>
+    <w:p>
+      <w:pPr>
+        <w:pStyle w:val="ListParagraph"/>
+        <w:numPr>
+          <w:ilvl w:val="3"/>
+          <w:numId w:val="3"/>
+        </w:numPr>
+      </w:pPr>
+      <w:r>
+        <w:t xml:space="preserve">Shifting coordinate system.  </w:t>
+      </w:r>
+    </w:p>
+    <w:p>
+      <w:pPr>
+        <w:pStyle w:val="ListParagraph"/>
+        <w:numPr>
+          <w:ilvl w:val="0"/>
+          <w:numId w:val="3"/>
+        </w:numPr>
+      </w:pPr>
+      <w:r>
+        <w:t xml:space="preserve">Experimental Setup </w:t>
+      </w:r>
+    </w:p>
+    <w:p>
+      <w:pPr>
+        <w:pStyle w:val="ListParagraph"/>
+        <w:numPr>
+          <w:ilvl w:val="1"/>
+          <w:numId w:val="3"/>
+        </w:numPr>
+      </w:pPr>
+      <w:r>
+        <w:t xml:space="preserve">Field </w:t>
+      </w:r>
+      <w:r>
+        <w:t>Setup</w:t>
+      </w:r>
+    </w:p>
+    <w:p>
+      <w:pPr>
+        <w:pStyle w:val="ListParagraph"/>
+        <w:numPr>
+          <w:ilvl w:val="2"/>
+          <w:numId w:val="3"/>
+        </w:numPr>
+      </w:pPr>
+      <w:r>
+        <w:t xml:space="preserve">Crop type, time of year, location, researcher, </w:t>
+      </w:r>
+      <w:proofErr w:type="spellStart"/>
+      <w:r>
+        <w:t>etc</w:t>
+      </w:r>
+      <w:proofErr w:type="spellEnd"/>
+      <w:r>
+        <w:t xml:space="preserve"> </w:t>
+      </w:r>
+    </w:p>
+    <w:p>
+      <w:pPr>
+        <w:pStyle w:val="ListParagraph"/>
+        <w:numPr>
+          <w:ilvl w:val="2"/>
+          <w:numId w:val="3"/>
+        </w:numPr>
+      </w:pPr>
+      <w:r>
+        <w:t xml:space="preserve">Size of field - </w:t>
+      </w:r>
+      <w:r>
+        <w:t xml:space="preserve">number of rows, </w:t>
+      </w:r>
+      <w:r>
+        <w:t>number of plants</w:t>
+      </w:r>
+    </w:p>
+    <w:p>
+      <w:pPr>
+        <w:pStyle w:val="ListParagraph"/>
+        <w:numPr>
+          <w:ilvl w:val="2"/>
+          <w:numId w:val="3"/>
+        </w:numPr>
+      </w:pPr>
+      <w:r>
+        <w:t>Two row transplanter.  Straight rows - doesn't matter north/south.</w:t>
+      </w:r>
+    </w:p>
+    <w:p>
+      <w:pPr>
+        <w:pStyle w:val="ListParagraph"/>
+        <w:numPr>
+          <w:ilvl w:val="2"/>
+          <w:numId w:val="3"/>
+        </w:numPr>
+      </w:pPr>
+      <w:r>
+        <w:t>Figure of transplanter.</w:t>
+      </w:r>
+      <w:r>
+        <w:t xml:space="preserve">  </w:t>
+      </w:r>
+    </w:p>
+    <w:p>
+      <w:pPr>
+        <w:pStyle w:val="ListParagraph"/>
+        <w:numPr>
+          <w:ilvl w:val="2"/>
+          <w:numId w:val="3"/>
+        </w:numPr>
+      </w:pPr>
+      <w:r>
+        <w:t xml:space="preserve">QR codes automatically deposited as plants.  </w:t>
+      </w:r>
+    </w:p>
+    <w:p>
+      <w:pPr>
+        <w:pStyle w:val="ListParagraph"/>
+        <w:numPr>
+          <w:ilvl w:val="2"/>
+          <w:numId w:val="3"/>
+        </w:numPr>
+      </w:pPr>
+      <w:r>
+        <w:t xml:space="preserve">Row end codes placed manually.  </w:t>
+      </w:r>
+    </w:p>
+    <w:p>
+      <w:pPr>
+        <w:pStyle w:val="ListParagraph"/>
+        <w:numPr>
+          <w:ilvl w:val="1"/>
+          <w:numId w:val="3"/>
+        </w:numPr>
+      </w:pPr>
+      <w:r>
+        <w:t>Mapping Process</w:t>
+      </w:r>
+    </w:p>
+    <w:p>
+      <w:pPr>
+        <w:pStyle w:val="ListParagraph"/>
+        <w:numPr>
+          <w:ilvl w:val="2"/>
+          <w:numId w:val="3"/>
+        </w:numPr>
+      </w:pPr>
+      <w:r>
         <w:lastRenderedPageBreak/>
-        <w:t>What it’s useful (combine platform orientation/position with images)</w:t>
-      </w:r>
-    </w:p>
-    <w:p>
-      <w:pPr>
-        <w:pStyle w:val="ListParagraph"/>
-        <w:numPr>
-          <w:ilvl w:val="3"/>
-          <w:numId w:val="3"/>
-        </w:numPr>
-      </w:pPr>
-      <w:r>
-        <w:t>Getting images back in real-time vs. CF Card</w:t>
+        <w:t xml:space="preserve">Robot used in cruise control mode.  </w:t>
+      </w:r>
+    </w:p>
+    <w:p>
+      <w:pPr>
+        <w:pStyle w:val="ListParagraph"/>
+        <w:numPr>
+          <w:ilvl w:val="2"/>
+          <w:numId w:val="3"/>
+        </w:numPr>
+      </w:pPr>
+      <w:r>
+        <w:t xml:space="preserve">Setting up cameras (white balance, mode, </w:t>
+      </w:r>
+      <w:proofErr w:type="spellStart"/>
+      <w:r>
+        <w:t>etc</w:t>
+      </w:r>
+      <w:proofErr w:type="spellEnd"/>
+      <w:r>
+        <w:t>)</w:t>
+      </w:r>
+    </w:p>
+    <w:p>
+      <w:pPr>
+        <w:pStyle w:val="ListParagraph"/>
+        <w:numPr>
+          <w:ilvl w:val="2"/>
+          <w:numId w:val="3"/>
+        </w:numPr>
+      </w:pPr>
+      <w:r>
+        <w:t xml:space="preserve">Mapping at nighttime vs. daytime.   Importance of shade.     </w:t>
+      </w:r>
+    </w:p>
+    <w:p>
+      <w:pPr>
+        <w:pStyle w:val="ListParagraph"/>
+        <w:numPr>
+          <w:ilvl w:val="2"/>
+          <w:numId w:val="3"/>
+        </w:numPr>
+      </w:pPr>
+      <w:r>
+        <w:t>Could include figure of robot with umbrellas</w:t>
       </w:r>
     </w:p>
     <w:p>
@@ -599,773 +1218,172 @@
         </w:numPr>
       </w:pPr>
       <w:r>
-        <w:t xml:space="preserve">Post-Processing Pipeline </w:t>
-      </w:r>
-    </w:p>
-    <w:p>
-      <w:pPr>
-        <w:pStyle w:val="ListParagraph"/>
-        <w:numPr>
-          <w:ilvl w:val="2"/>
-          <w:numId w:val="3"/>
-        </w:numPr>
-      </w:pPr>
-      <w:r>
-        <w:t>Pipeline Overview</w:t>
-      </w:r>
-    </w:p>
-    <w:p>
-      <w:pPr>
-        <w:pStyle w:val="ListParagraph"/>
-        <w:numPr>
-          <w:ilvl w:val="3"/>
-          <w:numId w:val="3"/>
-        </w:numPr>
-      </w:pPr>
-      <w:r>
-        <w:t>What stages are (command line scripts)</w:t>
-      </w:r>
-    </w:p>
-    <w:p>
-      <w:pPr>
-        <w:pStyle w:val="ListParagraph"/>
-        <w:numPr>
-          <w:ilvl w:val="3"/>
-          <w:numId w:val="3"/>
-        </w:numPr>
-      </w:pPr>
-      <w:r>
-        <w:t xml:space="preserve">Why split up into stages.  </w:t>
-      </w:r>
-    </w:p>
-    <w:p>
-      <w:pPr>
-        <w:pStyle w:val="ListParagraph"/>
-        <w:numPr>
-          <w:ilvl w:val="3"/>
-          <w:numId w:val="3"/>
-        </w:numPr>
-      </w:pPr>
-      <w:r>
-        <w:t>What the inputs are and what the desired output of the whole post-processing.</w:t>
-      </w:r>
-    </w:p>
-    <w:p>
-      <w:pPr>
-        <w:pStyle w:val="ListParagraph"/>
-        <w:numPr>
-          <w:ilvl w:val="3"/>
-          <w:numId w:val="3"/>
-        </w:numPr>
-      </w:pPr>
-      <w:r>
-        <w:t xml:space="preserve">How intermediate data between stages is stored.  </w:t>
-      </w:r>
-    </w:p>
-    <w:p>
-      <w:pPr>
-        <w:pStyle w:val="ListParagraph"/>
-        <w:numPr>
-          <w:ilvl w:val="2"/>
-          <w:numId w:val="3"/>
-        </w:numPr>
-      </w:pPr>
-      <w:r>
-        <w:t>Stage 1 - Extracting QR Codes</w:t>
-      </w:r>
-    </w:p>
-    <w:p>
-      <w:pPr>
-        <w:pStyle w:val="ListParagraph"/>
-        <w:numPr>
-          <w:ilvl w:val="3"/>
-          <w:numId w:val="3"/>
-        </w:numPr>
-      </w:pPr>
-      <w:r>
-        <w:t>Finding Codes – HSV filter, filter by size, scan using ZBar</w:t>
-      </w:r>
-    </w:p>
-    <w:p>
-      <w:pPr>
-        <w:pStyle w:val="ListParagraph"/>
-        <w:numPr>
-          <w:ilvl w:val="3"/>
-          <w:numId w:val="3"/>
-        </w:numPr>
-      </w:pPr>
-      <w:r>
-        <w:t>Include figure of HSV coordinate space.</w:t>
-      </w:r>
-    </w:p>
-    <w:p>
-      <w:pPr>
-        <w:pStyle w:val="ListParagraph"/>
-        <w:numPr>
-          <w:ilvl w:val="3"/>
-          <w:numId w:val="3"/>
-        </w:numPr>
-      </w:pPr>
-      <w:r>
-        <w:t>Classify code (row end vs. group code)</w:t>
-      </w:r>
-    </w:p>
-    <w:p>
-      <w:pPr>
-        <w:pStyle w:val="ListParagraph"/>
-        <w:numPr>
-          <w:ilvl w:val="3"/>
-          <w:numId w:val="3"/>
-        </w:numPr>
-      </w:pPr>
-      <w:r>
-        <w:t>Calculating coordinates</w:t>
-      </w:r>
-    </w:p>
-    <w:p>
-      <w:pPr>
-        <w:pStyle w:val="ListParagraph"/>
-        <w:numPr>
-          <w:ilvl w:val="3"/>
-          <w:numId w:val="3"/>
-        </w:numPr>
-      </w:pPr>
-      <w:r>
-        <w:t>Include figure showing coordinate transformation</w:t>
-      </w:r>
-    </w:p>
-    <w:p>
-      <w:pPr>
-        <w:pStyle w:val="ListParagraph"/>
-        <w:numPr>
-          <w:ilvl w:val="3"/>
-          <w:numId w:val="3"/>
-        </w:numPr>
-      </w:pPr>
-      <w:r>
-        <w:t>Send others to be review later.</w:t>
-      </w:r>
-    </w:p>
-    <w:p>
-      <w:pPr>
-        <w:pStyle w:val="ListParagraph"/>
-        <w:numPr>
-          <w:ilvl w:val="2"/>
-          <w:numId w:val="3"/>
-        </w:numPr>
-      </w:pPr>
-      <w:r>
-        <w:t xml:space="preserve">Stage 2 - </w:t>
-      </w:r>
-      <w:r>
-        <w:t>Creating</w:t>
-      </w:r>
-      <w:r>
-        <w:t xml:space="preserve"> Field Structure</w:t>
-      </w:r>
-    </w:p>
-    <w:p>
-      <w:pPr>
-        <w:pStyle w:val="ListParagraph"/>
-        <w:numPr>
-          <w:ilvl w:val="3"/>
-          <w:numId w:val="3"/>
-        </w:numPr>
-      </w:pPr>
-      <w:r>
-        <w:t xml:space="preserve">Add in </w:t>
-      </w:r>
-      <w:r>
-        <w:t xml:space="preserve">Missed Codes </w:t>
-      </w:r>
-    </w:p>
-    <w:p>
-      <w:pPr>
-        <w:pStyle w:val="ListParagraph"/>
-        <w:numPr>
-          <w:ilvl w:val="3"/>
-          <w:numId w:val="3"/>
-        </w:numPr>
-      </w:pPr>
-      <w:r>
-        <w:t>Calculating “Field Coordinates” (should I call this something different?)</w:t>
-      </w:r>
-    </w:p>
-    <w:p>
-      <w:pPr>
-        <w:pStyle w:val="ListParagraph"/>
-        <w:numPr>
-          <w:ilvl w:val="3"/>
-          <w:numId w:val="3"/>
-        </w:numPr>
-      </w:pPr>
-      <w:r>
-        <w:t>Use row codes to make rows/passes</w:t>
-      </w:r>
-    </w:p>
-    <w:p>
-      <w:pPr>
-        <w:pStyle w:val="ListParagraph"/>
-        <w:numPr>
-          <w:ilvl w:val="3"/>
-          <w:numId w:val="3"/>
-        </w:numPr>
-      </w:pPr>
-      <w:r>
-        <w:t>Projection Algorithm</w:t>
-      </w:r>
-      <w:r>
-        <w:t xml:space="preserve"> – Include Figure</w:t>
-      </w:r>
-      <w:r>
-        <w:t xml:space="preserve"> </w:t>
-      </w:r>
-    </w:p>
-    <w:p>
-      <w:pPr>
-        <w:pStyle w:val="ListParagraph"/>
-        <w:numPr>
-          <w:ilvl w:val="3"/>
-          <w:numId w:val="3"/>
-        </w:numPr>
-      </w:pPr>
-      <w:r>
-        <w:t>Form groups from segments</w:t>
-      </w:r>
-    </w:p>
-    <w:p>
-      <w:pPr>
-        <w:pStyle w:val="ListParagraph"/>
-        <w:numPr>
-          <w:ilvl w:val="3"/>
-          <w:numId w:val="3"/>
-        </w:numPr>
-      </w:pPr>
-      <w:r>
-        <w:t>Include figure showing how groups are formed between multiple rows.</w:t>
-      </w:r>
-    </w:p>
-    <w:p>
-      <w:pPr>
-        <w:pStyle w:val="ListParagraph"/>
-        <w:numPr>
-          <w:ilvl w:val="2"/>
-          <w:numId w:val="3"/>
-        </w:numPr>
-      </w:pPr>
-      <w:r>
-        <w:t>Stage 3 - Extracting Plant Parts</w:t>
-      </w:r>
-    </w:p>
-    <w:p>
-      <w:pPr>
-        <w:pStyle w:val="ListParagraph"/>
-        <w:numPr>
-          <w:ilvl w:val="3"/>
-          <w:numId w:val="3"/>
-        </w:numPr>
-      </w:pPr>
-      <w:r>
-        <w:t>Why this is separate from QR stage (it excludes non-possible images).</w:t>
-      </w:r>
-    </w:p>
-    <w:p>
-      <w:pPr>
-        <w:pStyle w:val="ListParagraph"/>
-        <w:numPr>
-          <w:ilvl w:val="3"/>
-          <w:numId w:val="3"/>
-        </w:numPr>
-      </w:pPr>
-      <w:r>
-        <w:t>Relate back to finding QR codes, but now filtering for green instead of white</w:t>
-      </w:r>
-    </w:p>
-    <w:p>
-      <w:pPr>
-        <w:pStyle w:val="ListParagraph"/>
-        <w:numPr>
-          <w:ilvl w:val="3"/>
-          <w:numId w:val="3"/>
-        </w:numPr>
-      </w:pPr>
-      <w:r>
-        <w:t>Finding blue sticks.</w:t>
-      </w:r>
-    </w:p>
-    <w:p>
-      <w:pPr>
-        <w:pStyle w:val="ListParagraph"/>
-        <w:numPr>
-          <w:ilvl w:val="2"/>
-          <w:numId w:val="3"/>
-        </w:numPr>
-      </w:pPr>
-      <w:r>
-        <w:t>Stage 4 - Locating Plants</w:t>
-      </w:r>
-    </w:p>
-    <w:p>
-      <w:pPr>
-        <w:pStyle w:val="ListParagraph"/>
-        <w:numPr>
-          <w:ilvl w:val="3"/>
-          <w:numId w:val="3"/>
-        </w:numPr>
-      </w:pPr>
-      <w:r>
-        <w:t>Clustering</w:t>
-      </w:r>
-      <w:r>
-        <w:t xml:space="preserve"> parts into plants</w:t>
-      </w:r>
-      <w:r>
-        <w:t xml:space="preserve"> – include figure</w:t>
-      </w:r>
-    </w:p>
-    <w:p>
-      <w:pPr>
-        <w:pStyle w:val="ListParagraph"/>
-        <w:numPr>
-          <w:ilvl w:val="3"/>
-          <w:numId w:val="3"/>
-        </w:numPr>
-      </w:pPr>
-      <w:r>
-        <w:t>Relating plants between images</w:t>
-      </w:r>
-    </w:p>
-    <w:p>
-      <w:pPr>
-        <w:pStyle w:val="ListParagraph"/>
-        <w:numPr>
-          <w:ilvl w:val="3"/>
-          <w:numId w:val="3"/>
-        </w:numPr>
-      </w:pPr>
-      <w:r>
-        <w:t>Recursive plant filter</w:t>
-      </w:r>
-      <w:r>
-        <w:t xml:space="preserve"> – include figure</w:t>
-      </w:r>
-    </w:p>
-    <w:p>
-      <w:pPr>
-        <w:pStyle w:val="ListParagraph"/>
-        <w:numPr>
-          <w:ilvl w:val="2"/>
-          <w:numId w:val="3"/>
-        </w:numPr>
-      </w:pPr>
-      <w:r>
-        <w:t xml:space="preserve">Stage 5 </w:t>
-      </w:r>
-      <w:r>
-        <w:t>–</w:t>
-      </w:r>
-      <w:r>
-        <w:t xml:space="preserve"> </w:t>
-      </w:r>
-      <w:r>
-        <w:t>Saving Field Map</w:t>
+        <w:t>Results and Analysis</w:t>
+      </w:r>
+    </w:p>
+    <w:p>
+      <w:pPr>
+        <w:pStyle w:val="ListParagraph"/>
+        <w:numPr>
+          <w:ilvl w:val="1"/>
+          <w:numId w:val="3"/>
+        </w:numPr>
+      </w:pPr>
+      <w:r>
+        <w:t>Percentage of QR codes that were detected</w:t>
+      </w:r>
+    </w:p>
+    <w:p>
+      <w:pPr>
+        <w:pStyle w:val="ListParagraph"/>
+        <w:numPr>
+          <w:ilvl w:val="1"/>
+          <w:numId w:val="3"/>
+        </w:numPr>
+      </w:pPr>
+      <w:r>
+        <w:t>Analysis of why QR codes weren’t detected – including figures of each</w:t>
+      </w:r>
+    </w:p>
+    <w:p>
+      <w:pPr>
+        <w:pStyle w:val="ListParagraph"/>
+        <w:numPr>
+          <w:ilvl w:val="1"/>
+          <w:numId w:val="3"/>
+        </w:numPr>
+      </w:pPr>
+      <w:r>
+        <w:t>Average (absolute) error of QR codes in forward/lateral direction</w:t>
+      </w:r>
+    </w:p>
+    <w:p>
+      <w:pPr>
+        <w:pStyle w:val="ListParagraph"/>
+        <w:numPr>
+          <w:ilvl w:val="1"/>
+          <w:numId w:val="3"/>
+        </w:numPr>
+      </w:pPr>
+      <w:r>
+        <w:t>Total number of plants detected, total number ‘created’</w:t>
+      </w:r>
+    </w:p>
+    <w:p>
+      <w:pPr>
+        <w:pStyle w:val="ListParagraph"/>
+        <w:numPr>
+          <w:ilvl w:val="1"/>
+          <w:numId w:val="3"/>
+        </w:numPr>
+      </w:pPr>
+      <w:r>
+        <w:t>We didn’t really survey any plants, but I could have Lee do that for me now</w:t>
+      </w:r>
+      <w:r>
+        <w:t xml:space="preserve"> before it gets too cold</w:t>
+      </w:r>
+      <w:r>
+        <w:t>?</w:t>
+      </w:r>
+    </w:p>
+    <w:p>
+      <w:pPr>
+        <w:pStyle w:val="ListParagraph"/>
+        <w:numPr>
+          <w:ilvl w:val="0"/>
+          <w:numId w:val="3"/>
+        </w:numPr>
+      </w:pPr>
+      <w:r>
+        <w:t xml:space="preserve">Conclusion </w:t>
+      </w:r>
+    </w:p>
+    <w:p>
+      <w:pPr>
+        <w:pStyle w:val="ListParagraph"/>
+        <w:numPr>
+          <w:ilvl w:val="1"/>
+          <w:numId w:val="3"/>
+        </w:numPr>
+      </w:pPr>
+      <w:r>
+        <w:t>Summarize results</w:t>
+      </w:r>
+    </w:p>
+    <w:p>
+      <w:pPr>
+        <w:pStyle w:val="ListParagraph"/>
+        <w:numPr>
+          <w:ilvl w:val="1"/>
+          <w:numId w:val="3"/>
+        </w:numPr>
+      </w:pPr>
+      <w:r>
+        <w:t>What worked and what didn't.</w:t>
+      </w:r>
+    </w:p>
+    <w:p>
+      <w:pPr>
+        <w:pStyle w:val="ListParagraph"/>
+        <w:numPr>
+          <w:ilvl w:val="1"/>
+          <w:numId w:val="3"/>
+        </w:numPr>
+      </w:pPr>
+      <w:r>
+        <w:t>Recommendations</w:t>
+      </w:r>
+    </w:p>
+    <w:p>
+      <w:pPr>
+        <w:pStyle w:val="ListParagraph"/>
+        <w:numPr>
+          <w:ilvl w:val="2"/>
+          <w:numId w:val="3"/>
+        </w:numPr>
+      </w:pPr>
+      <w:r>
+        <w:t>Paying close attention to camera settings.</w:t>
+      </w:r>
+    </w:p>
+    <w:p>
+      <w:pPr>
+        <w:pStyle w:val="ListParagraph"/>
+        <w:numPr>
+          <w:ilvl w:val="2"/>
+          <w:numId w:val="3"/>
+        </w:numPr>
+      </w:pPr>
+      <w:r>
+        <w:t>Using Tags instead of sticks</w:t>
+      </w:r>
+    </w:p>
+    <w:p>
+      <w:pPr>
+        <w:pStyle w:val="ListParagraph"/>
+        <w:numPr>
+          <w:ilvl w:val="2"/>
+          <w:numId w:val="3"/>
+        </w:numPr>
+      </w:pPr>
+      <w:r>
+        <w:t xml:space="preserve">Faster cameras </w:t>
+      </w:r>
+    </w:p>
+    <w:p>
+      <w:pPr>
+        <w:pStyle w:val="ListParagraph"/>
+        <w:numPr>
+          <w:ilvl w:val="2"/>
+          <w:numId w:val="3"/>
+        </w:numPr>
+      </w:pPr>
+      <w:r>
+        <w:t xml:space="preserve">Using extracted plants for phenotyping.  </w:t>
       </w:r>
       <w:bookmarkStart w:id="2" w:name="_GoBack"/>
       <w:bookmarkEnd w:id="2"/>
-    </w:p>
-    <w:p>
-      <w:pPr>
-        <w:pStyle w:val="ListParagraph"/>
-        <w:numPr>
-          <w:ilvl w:val="3"/>
-          <w:numId w:val="3"/>
-        </w:numPr>
-      </w:pPr>
-      <w:r>
-        <w:t xml:space="preserve">Validating # of plants in each group.  </w:t>
-      </w:r>
-    </w:p>
-    <w:p>
-      <w:pPr>
-        <w:pStyle w:val="ListParagraph"/>
-        <w:numPr>
-          <w:ilvl w:val="3"/>
-          <w:numId w:val="3"/>
-        </w:numPr>
-      </w:pPr>
-      <w:r>
-        <w:t>Numbering (serpentine ordering)</w:t>
-      </w:r>
-      <w:r>
-        <w:t xml:space="preserve"> – include figure</w:t>
-      </w:r>
-    </w:p>
-    <w:p>
-      <w:pPr>
-        <w:pStyle w:val="ListParagraph"/>
-        <w:numPr>
-          <w:ilvl w:val="3"/>
-          <w:numId w:val="3"/>
-        </w:numPr>
-      </w:pPr>
-      <w:r>
-        <w:t xml:space="preserve">Shifting coordinate system.  </w:t>
-      </w:r>
-    </w:p>
-    <w:p>
-      <w:pPr>
-        <w:pStyle w:val="ListParagraph"/>
-        <w:numPr>
-          <w:ilvl w:val="0"/>
-          <w:numId w:val="3"/>
-        </w:numPr>
-      </w:pPr>
-      <w:r>
-        <w:t xml:space="preserve">Experimental Setup </w:t>
-      </w:r>
-    </w:p>
-    <w:p>
-      <w:pPr>
-        <w:pStyle w:val="ListParagraph"/>
-        <w:numPr>
-          <w:ilvl w:val="1"/>
-          <w:numId w:val="3"/>
-        </w:numPr>
-      </w:pPr>
-      <w:r>
-        <w:t xml:space="preserve">Field </w:t>
-      </w:r>
-      <w:r>
-        <w:t>Setup</w:t>
-      </w:r>
-    </w:p>
-    <w:p>
-      <w:pPr>
-        <w:pStyle w:val="ListParagraph"/>
-        <w:numPr>
-          <w:ilvl w:val="2"/>
-          <w:numId w:val="3"/>
-        </w:numPr>
-      </w:pPr>
-      <w:r>
-        <w:t xml:space="preserve">Crop type, time of year, location, researcher, etc </w:t>
-      </w:r>
-    </w:p>
-    <w:p>
-      <w:pPr>
-        <w:pStyle w:val="ListParagraph"/>
-        <w:numPr>
-          <w:ilvl w:val="2"/>
-          <w:numId w:val="3"/>
-        </w:numPr>
-      </w:pPr>
-      <w:r>
-        <w:t xml:space="preserve">Size of field - </w:t>
-      </w:r>
-      <w:r>
-        <w:t xml:space="preserve">number of rows, </w:t>
-      </w:r>
-      <w:r>
-        <w:t>number of plants</w:t>
-      </w:r>
-    </w:p>
-    <w:p>
-      <w:pPr>
-        <w:pStyle w:val="ListParagraph"/>
-        <w:numPr>
-          <w:ilvl w:val="2"/>
-          <w:numId w:val="3"/>
-        </w:numPr>
-      </w:pPr>
-      <w:r>
-        <w:t>Two row transplanter.  Straight rows - doesn't matter north/south.</w:t>
-      </w:r>
-    </w:p>
-    <w:p>
-      <w:pPr>
-        <w:pStyle w:val="ListParagraph"/>
-        <w:numPr>
-          <w:ilvl w:val="2"/>
-          <w:numId w:val="3"/>
-        </w:numPr>
-      </w:pPr>
-      <w:r>
-        <w:t>Figure of transplanter.</w:t>
-      </w:r>
-      <w:r>
-        <w:t xml:space="preserve">  </w:t>
-      </w:r>
-    </w:p>
-    <w:p>
-      <w:pPr>
-        <w:pStyle w:val="ListParagraph"/>
-        <w:numPr>
-          <w:ilvl w:val="2"/>
-          <w:numId w:val="3"/>
-        </w:numPr>
-      </w:pPr>
-      <w:r>
-        <w:t xml:space="preserve">QR codes automatically deposited as plants.  </w:t>
-      </w:r>
-    </w:p>
-    <w:p>
-      <w:pPr>
-        <w:pStyle w:val="ListParagraph"/>
-        <w:numPr>
-          <w:ilvl w:val="2"/>
-          <w:numId w:val="3"/>
-        </w:numPr>
-      </w:pPr>
-      <w:r>
-        <w:t xml:space="preserve">Row end codes placed manually.  </w:t>
-      </w:r>
-    </w:p>
-    <w:p>
-      <w:pPr>
-        <w:pStyle w:val="ListParagraph"/>
-        <w:numPr>
-          <w:ilvl w:val="1"/>
-          <w:numId w:val="3"/>
-        </w:numPr>
-      </w:pPr>
-      <w:r>
-        <w:t>Mapping Process</w:t>
-      </w:r>
-    </w:p>
-    <w:p>
-      <w:pPr>
-        <w:pStyle w:val="ListParagraph"/>
-        <w:numPr>
-          <w:ilvl w:val="2"/>
-          <w:numId w:val="3"/>
-        </w:numPr>
-      </w:pPr>
-      <w:r>
-        <w:t xml:space="preserve">Robot used in cruise control mode.  </w:t>
-      </w:r>
-    </w:p>
-    <w:p>
-      <w:pPr>
-        <w:pStyle w:val="ListParagraph"/>
-        <w:numPr>
-          <w:ilvl w:val="2"/>
-          <w:numId w:val="3"/>
-        </w:numPr>
-      </w:pPr>
-      <w:r>
-        <w:lastRenderedPageBreak/>
-        <w:t>Setting up cameras (white balance, mode, etc)</w:t>
-      </w:r>
-    </w:p>
-    <w:p>
-      <w:pPr>
-        <w:pStyle w:val="ListParagraph"/>
-        <w:numPr>
-          <w:ilvl w:val="2"/>
-          <w:numId w:val="3"/>
-        </w:numPr>
-      </w:pPr>
-      <w:r>
-        <w:t xml:space="preserve">Mapping at nighttime vs. daytime.   Importance of shade.     </w:t>
-      </w:r>
-    </w:p>
-    <w:p>
-      <w:pPr>
-        <w:pStyle w:val="ListParagraph"/>
-        <w:numPr>
-          <w:ilvl w:val="2"/>
-          <w:numId w:val="3"/>
-        </w:numPr>
-      </w:pPr>
-      <w:r>
-        <w:t>Could include figure of robot with umbrellas</w:t>
-      </w:r>
-    </w:p>
-    <w:p>
-      <w:pPr>
-        <w:pStyle w:val="ListParagraph"/>
-        <w:numPr>
-          <w:ilvl w:val="0"/>
-          <w:numId w:val="3"/>
-        </w:numPr>
-      </w:pPr>
-      <w:r>
-        <w:t>Results and Analysis</w:t>
-      </w:r>
-    </w:p>
-    <w:p>
-      <w:pPr>
-        <w:pStyle w:val="ListParagraph"/>
-        <w:numPr>
-          <w:ilvl w:val="1"/>
-          <w:numId w:val="3"/>
-        </w:numPr>
-      </w:pPr>
-      <w:r>
-        <w:t>Percentage of QR codes that were detected</w:t>
-      </w:r>
-    </w:p>
-    <w:p>
-      <w:pPr>
-        <w:pStyle w:val="ListParagraph"/>
-        <w:numPr>
-          <w:ilvl w:val="1"/>
-          <w:numId w:val="3"/>
-        </w:numPr>
-      </w:pPr>
-      <w:r>
-        <w:t>Analysis of why QR codes weren’t detected – including figures of each</w:t>
-      </w:r>
-    </w:p>
-    <w:p>
-      <w:pPr>
-        <w:pStyle w:val="ListParagraph"/>
-        <w:numPr>
-          <w:ilvl w:val="1"/>
-          <w:numId w:val="3"/>
-        </w:numPr>
-      </w:pPr>
-      <w:r>
-        <w:t>Average (absolute) error of QR codes in forward/lateral direction</w:t>
-      </w:r>
-    </w:p>
-    <w:p>
-      <w:pPr>
-        <w:pStyle w:val="ListParagraph"/>
-        <w:numPr>
-          <w:ilvl w:val="1"/>
-          <w:numId w:val="3"/>
-        </w:numPr>
-      </w:pPr>
-      <w:r>
-        <w:t>Total number of plants detected, total number ‘created’</w:t>
-      </w:r>
-    </w:p>
-    <w:p>
-      <w:pPr>
-        <w:pStyle w:val="ListParagraph"/>
-        <w:numPr>
-          <w:ilvl w:val="1"/>
-          <w:numId w:val="3"/>
-        </w:numPr>
-      </w:pPr>
-      <w:r>
-        <w:t>We didn’t really survey any plants, but I could have Lee do that for me now</w:t>
-      </w:r>
-      <w:r>
-        <w:t xml:space="preserve"> before it gets too cold</w:t>
-      </w:r>
-      <w:r>
-        <w:t>?</w:t>
-      </w:r>
-    </w:p>
-    <w:p>
-      <w:pPr>
-        <w:pStyle w:val="ListParagraph"/>
-        <w:numPr>
-          <w:ilvl w:val="0"/>
-          <w:numId w:val="3"/>
-        </w:numPr>
-      </w:pPr>
-      <w:r>
-        <w:t xml:space="preserve">Conclusion </w:t>
-      </w:r>
-    </w:p>
-    <w:p>
-      <w:pPr>
-        <w:pStyle w:val="ListParagraph"/>
-        <w:numPr>
-          <w:ilvl w:val="1"/>
-          <w:numId w:val="3"/>
-        </w:numPr>
-      </w:pPr>
-      <w:r>
-        <w:t>Summarize results</w:t>
-      </w:r>
-    </w:p>
-    <w:p>
-      <w:pPr>
-        <w:pStyle w:val="ListParagraph"/>
-        <w:numPr>
-          <w:ilvl w:val="1"/>
-          <w:numId w:val="3"/>
-        </w:numPr>
-      </w:pPr>
-      <w:r>
-        <w:t>What worked and what didn't.</w:t>
-      </w:r>
-    </w:p>
-    <w:p>
-      <w:pPr>
-        <w:pStyle w:val="ListParagraph"/>
-        <w:numPr>
-          <w:ilvl w:val="1"/>
-          <w:numId w:val="3"/>
-        </w:numPr>
-      </w:pPr>
-      <w:r>
-        <w:t>Recommendations</w:t>
-      </w:r>
-    </w:p>
-    <w:p>
-      <w:pPr>
-        <w:pStyle w:val="ListParagraph"/>
-        <w:numPr>
-          <w:ilvl w:val="2"/>
-          <w:numId w:val="3"/>
-        </w:numPr>
-      </w:pPr>
-      <w:r>
-        <w:t>Paying close attention to camera settings.</w:t>
-      </w:r>
-    </w:p>
-    <w:p>
-      <w:pPr>
-        <w:pStyle w:val="ListParagraph"/>
-        <w:numPr>
-          <w:ilvl w:val="1"/>
-          <w:numId w:val="3"/>
-        </w:numPr>
-      </w:pPr>
-      <w:r>
-        <w:t xml:space="preserve">Future work </w:t>
-      </w:r>
-    </w:p>
-    <w:p>
-      <w:pPr>
-        <w:pStyle w:val="ListParagraph"/>
-        <w:numPr>
-          <w:ilvl w:val="2"/>
-          <w:numId w:val="3"/>
-        </w:numPr>
-      </w:pPr>
-      <w:r>
-        <w:t>Using Tags instead of sticks</w:t>
-      </w:r>
-    </w:p>
-    <w:p>
-      <w:pPr>
-        <w:pStyle w:val="ListParagraph"/>
-        <w:numPr>
-          <w:ilvl w:val="2"/>
-          <w:numId w:val="3"/>
-        </w:numPr>
-      </w:pPr>
-      <w:r>
-        <w:t xml:space="preserve">Faster cameras </w:t>
-      </w:r>
-    </w:p>
-    <w:p>
-      <w:pPr>
-        <w:pStyle w:val="ListParagraph"/>
-        <w:numPr>
-          <w:ilvl w:val="2"/>
-          <w:numId w:val="3"/>
-        </w:numPr>
-      </w:pPr>
-      <w:r>
-        <w:t xml:space="preserve">Using extracted plants for phenotyping.  </w:t>
-      </w:r>
     </w:p>
     <w:p>
       <w:pPr>

</xml_diff>

<commit_message>
Worked on chapter 6
</commit_message>
<xml_diff>
--- a/thesis_outline_description.docx
+++ b/thesis_outline_description.docx
@@ -1229,6 +1229,7 @@
           <w:numId w:val="3"/>
         </w:numPr>
       </w:pPr>
+      <w:bookmarkStart w:id="2" w:name="_GoBack"/>
       <w:r>
         <w:t>Percentage of QR codes that were detected</w:t>
       </w:r>
@@ -1287,6 +1288,7 @@
         <w:t>?</w:t>
       </w:r>
     </w:p>
+    <w:bookmarkEnd w:id="2"/>
     <w:p>
       <w:pPr>
         <w:pStyle w:val="ListParagraph"/>
@@ -1382,8 +1384,6 @@
       <w:r>
         <w:t xml:space="preserve">Using extracted plants for phenotyping.  </w:t>
       </w:r>
-      <w:bookmarkStart w:id="2" w:name="_GoBack"/>
-      <w:bookmarkEnd w:id="2"/>
     </w:p>
     <w:p>
       <w:pPr>

</xml_diff>

<commit_message>
Finished most of chapter 6
</commit_message>
<xml_diff>
--- a/thesis_outline_description.docx
+++ b/thesis_outline_description.docx
@@ -243,6 +243,9 @@
       <w:r>
         <w:t xml:space="preserve">What it is... why it's useful... </w:t>
       </w:r>
+      <w:r>
+        <w:t>]</w:t>
+      </w:r>
     </w:p>
     <w:p>
       <w:pPr>
@@ -253,6 +256,30 @@
         </w:numPr>
       </w:pPr>
       <w:r>
+        <w:t>Coordinate Systems Used</w:t>
+      </w:r>
+    </w:p>
+    <w:p>
+      <w:pPr>
+        <w:pStyle w:val="ListParagraph"/>
+        <w:numPr>
+          <w:ilvl w:val="1"/>
+          <w:numId w:val="3"/>
+        </w:numPr>
+      </w:pPr>
+      <w:r>
+        <w:t>Image Projection</w:t>
+      </w:r>
+    </w:p>
+    <w:p>
+      <w:pPr>
+        <w:pStyle w:val="ListParagraph"/>
+        <w:numPr>
+          <w:ilvl w:val="1"/>
+          <w:numId w:val="3"/>
+        </w:numPr>
+      </w:pPr>
+      <w:r>
         <w:t>Existing Research</w:t>
       </w:r>
     </w:p>
@@ -544,6 +571,7 @@
         </w:numPr>
       </w:pPr>
       <w:r>
+        <w:lastRenderedPageBreak/>
         <w:t>B</w:t>
       </w:r>
       <w:r>
@@ -570,38 +598,624 @@
           <w:numId w:val="3"/>
         </w:numPr>
       </w:pPr>
-      <w:proofErr w:type="spellStart"/>
+      <w:r>
+        <w:t>DySense</w:t>
+      </w:r>
+      <w:r>
+        <w:t xml:space="preserve"> – include screenshot of main screen (looks better now)</w:t>
+      </w:r>
+    </w:p>
+    <w:p>
+      <w:pPr>
+        <w:pStyle w:val="ListParagraph"/>
+        <w:numPr>
+          <w:ilvl w:val="3"/>
+          <w:numId w:val="3"/>
+        </w:numPr>
+      </w:pPr>
+      <w:r>
+        <w:t>What it’s useful (combine platform orientation/position with images)</w:t>
+      </w:r>
+    </w:p>
+    <w:p>
+      <w:pPr>
+        <w:pStyle w:val="ListParagraph"/>
+        <w:numPr>
+          <w:ilvl w:val="3"/>
+          <w:numId w:val="3"/>
+        </w:numPr>
+      </w:pPr>
+      <w:r>
+        <w:t>Getting images back in real-time vs. CF Card</w:t>
+      </w:r>
+    </w:p>
+    <w:p>
+      <w:pPr>
+        <w:pStyle w:val="ListParagraph"/>
+        <w:numPr>
+          <w:ilvl w:val="0"/>
+          <w:numId w:val="3"/>
+        </w:numPr>
+      </w:pPr>
+      <w:r>
+        <w:t xml:space="preserve">Post-Processing Pipeline </w:t>
+      </w:r>
+    </w:p>
+    <w:p>
+      <w:pPr>
+        <w:pStyle w:val="ListParagraph"/>
+        <w:numPr>
+          <w:ilvl w:val="2"/>
+          <w:numId w:val="3"/>
+        </w:numPr>
+      </w:pPr>
+      <w:r>
+        <w:t>Pipeline Overview</w:t>
+      </w:r>
+    </w:p>
+    <w:p>
+      <w:pPr>
+        <w:pStyle w:val="ListParagraph"/>
+        <w:numPr>
+          <w:ilvl w:val="3"/>
+          <w:numId w:val="3"/>
+        </w:numPr>
+      </w:pPr>
+      <w:r>
+        <w:t>What stages are (command line scripts)</w:t>
+      </w:r>
+    </w:p>
+    <w:p>
+      <w:pPr>
+        <w:pStyle w:val="ListParagraph"/>
+        <w:numPr>
+          <w:ilvl w:val="3"/>
+          <w:numId w:val="3"/>
+        </w:numPr>
+      </w:pPr>
+      <w:r>
+        <w:t xml:space="preserve">Why split up into stages.  </w:t>
+      </w:r>
+    </w:p>
+    <w:p>
+      <w:pPr>
+        <w:pStyle w:val="ListParagraph"/>
+        <w:numPr>
+          <w:ilvl w:val="3"/>
+          <w:numId w:val="3"/>
+        </w:numPr>
+      </w:pPr>
+      <w:r>
+        <w:t>What the inputs are and what the desired output of the whole post-processing.</w:t>
+      </w:r>
+    </w:p>
+    <w:p>
+      <w:pPr>
+        <w:pStyle w:val="ListParagraph"/>
+        <w:numPr>
+          <w:ilvl w:val="3"/>
+          <w:numId w:val="3"/>
+        </w:numPr>
+      </w:pPr>
+      <w:r>
+        <w:t xml:space="preserve">How intermediate data between stages is stored.  </w:t>
+      </w:r>
+    </w:p>
+    <w:p>
+      <w:pPr>
+        <w:pStyle w:val="ListParagraph"/>
+        <w:numPr>
+          <w:ilvl w:val="2"/>
+          <w:numId w:val="3"/>
+        </w:numPr>
+      </w:pPr>
+      <w:r>
+        <w:t>Stage 1 - Extracting QR Codes</w:t>
+      </w:r>
+    </w:p>
+    <w:p>
+      <w:pPr>
+        <w:pStyle w:val="ListParagraph"/>
+        <w:numPr>
+          <w:ilvl w:val="3"/>
+          <w:numId w:val="3"/>
+        </w:numPr>
+      </w:pPr>
+      <w:r>
+        <w:t>Finding Codes – HSV filter, filter by size, scan using ZBar</w:t>
+      </w:r>
+    </w:p>
+    <w:p>
+      <w:pPr>
+        <w:pStyle w:val="ListParagraph"/>
+        <w:numPr>
+          <w:ilvl w:val="3"/>
+          <w:numId w:val="3"/>
+        </w:numPr>
+      </w:pPr>
+      <w:r>
+        <w:t>Include figure of HSV coordinate space.</w:t>
+      </w:r>
+    </w:p>
+    <w:p>
+      <w:pPr>
+        <w:pStyle w:val="ListParagraph"/>
+        <w:numPr>
+          <w:ilvl w:val="3"/>
+          <w:numId w:val="3"/>
+        </w:numPr>
+      </w:pPr>
+      <w:r>
+        <w:t>Classify code (row end vs. group code)</w:t>
+      </w:r>
+    </w:p>
+    <w:p>
+      <w:pPr>
+        <w:pStyle w:val="ListParagraph"/>
+        <w:numPr>
+          <w:ilvl w:val="3"/>
+          <w:numId w:val="3"/>
+        </w:numPr>
+      </w:pPr>
+      <w:r>
+        <w:t>Calculating coordinates</w:t>
+      </w:r>
+    </w:p>
+    <w:p>
+      <w:pPr>
+        <w:pStyle w:val="ListParagraph"/>
+        <w:numPr>
+          <w:ilvl w:val="3"/>
+          <w:numId w:val="3"/>
+        </w:numPr>
+      </w:pPr>
+      <w:r>
+        <w:t>Include figure showing coordinate transformation</w:t>
+      </w:r>
+    </w:p>
+    <w:p>
+      <w:pPr>
+        <w:pStyle w:val="ListParagraph"/>
+        <w:numPr>
+          <w:ilvl w:val="3"/>
+          <w:numId w:val="3"/>
+        </w:numPr>
+      </w:pPr>
+      <w:r>
+        <w:t>Send others to be review later.</w:t>
+      </w:r>
+    </w:p>
+    <w:p>
+      <w:pPr>
+        <w:pStyle w:val="ListParagraph"/>
+        <w:numPr>
+          <w:ilvl w:val="2"/>
+          <w:numId w:val="3"/>
+        </w:numPr>
+      </w:pPr>
+      <w:r>
+        <w:t xml:space="preserve">Stage 2 - </w:t>
+      </w:r>
+      <w:r>
+        <w:t>Creating</w:t>
+      </w:r>
+      <w:r>
+        <w:t xml:space="preserve"> Field Structure</w:t>
+      </w:r>
+    </w:p>
+    <w:p>
+      <w:pPr>
+        <w:pStyle w:val="ListParagraph"/>
+        <w:numPr>
+          <w:ilvl w:val="3"/>
+          <w:numId w:val="3"/>
+        </w:numPr>
+      </w:pPr>
+      <w:r>
+        <w:t xml:space="preserve">Add in </w:t>
+      </w:r>
+      <w:r>
+        <w:t xml:space="preserve">Missed Codes </w:t>
+      </w:r>
+    </w:p>
+    <w:p>
+      <w:pPr>
+        <w:pStyle w:val="ListParagraph"/>
+        <w:numPr>
+          <w:ilvl w:val="3"/>
+          <w:numId w:val="3"/>
+        </w:numPr>
+      </w:pPr>
+      <w:r>
+        <w:t>Calculating “Field Coordinates” (should I call this something different?)</w:t>
+      </w:r>
+    </w:p>
+    <w:p>
+      <w:pPr>
+        <w:pStyle w:val="ListParagraph"/>
+        <w:numPr>
+          <w:ilvl w:val="3"/>
+          <w:numId w:val="3"/>
+        </w:numPr>
+      </w:pPr>
+      <w:r>
+        <w:t>Use row codes to make rows/passes</w:t>
+      </w:r>
+    </w:p>
+    <w:p>
+      <w:pPr>
+        <w:pStyle w:val="ListParagraph"/>
+        <w:numPr>
+          <w:ilvl w:val="3"/>
+          <w:numId w:val="3"/>
+        </w:numPr>
+      </w:pPr>
+      <w:r>
+        <w:t>Projection Algorithm</w:t>
+      </w:r>
+      <w:r>
+        <w:t xml:space="preserve"> – Include Figure</w:t>
+      </w:r>
+      <w:r>
+        <w:t xml:space="preserve"> </w:t>
+      </w:r>
+    </w:p>
+    <w:p>
+      <w:pPr>
+        <w:pStyle w:val="ListParagraph"/>
+        <w:numPr>
+          <w:ilvl w:val="3"/>
+          <w:numId w:val="3"/>
+        </w:numPr>
+      </w:pPr>
+      <w:r>
+        <w:t>Form groups from segments</w:t>
+      </w:r>
+    </w:p>
+    <w:p>
+      <w:pPr>
+        <w:pStyle w:val="ListParagraph"/>
+        <w:numPr>
+          <w:ilvl w:val="3"/>
+          <w:numId w:val="3"/>
+        </w:numPr>
+      </w:pPr>
+      <w:r>
+        <w:t>Include figure showing how groups are formed between multiple rows.</w:t>
+      </w:r>
+    </w:p>
+    <w:p>
+      <w:pPr>
+        <w:pStyle w:val="ListParagraph"/>
+        <w:numPr>
+          <w:ilvl w:val="2"/>
+          <w:numId w:val="3"/>
+        </w:numPr>
+      </w:pPr>
+      <w:r>
+        <w:t>Stage 3 - Extracting Plant Parts</w:t>
+      </w:r>
+    </w:p>
+    <w:p>
+      <w:pPr>
+        <w:pStyle w:val="ListParagraph"/>
+        <w:numPr>
+          <w:ilvl w:val="3"/>
+          <w:numId w:val="3"/>
+        </w:numPr>
+      </w:pPr>
+      <w:r>
+        <w:t>Why this is separate from QR stage (it excludes non-possible images).</w:t>
+      </w:r>
+    </w:p>
+    <w:p>
+      <w:pPr>
+        <w:pStyle w:val="ListParagraph"/>
+        <w:numPr>
+          <w:ilvl w:val="3"/>
+          <w:numId w:val="3"/>
+        </w:numPr>
+      </w:pPr>
+      <w:r>
+        <w:t>Relate back to finding QR codes, but now filtering for green instead of white</w:t>
+      </w:r>
+    </w:p>
+    <w:p>
+      <w:pPr>
+        <w:pStyle w:val="ListParagraph"/>
+        <w:numPr>
+          <w:ilvl w:val="3"/>
+          <w:numId w:val="3"/>
+        </w:numPr>
+      </w:pPr>
+      <w:r>
+        <w:t>Finding blue sticks.</w:t>
+      </w:r>
+    </w:p>
+    <w:p>
+      <w:pPr>
+        <w:pStyle w:val="ListParagraph"/>
+        <w:numPr>
+          <w:ilvl w:val="2"/>
+          <w:numId w:val="3"/>
+        </w:numPr>
+      </w:pPr>
+      <w:r>
+        <w:t>Stage 4 - Locating Plants</w:t>
+      </w:r>
+    </w:p>
+    <w:p>
+      <w:pPr>
+        <w:pStyle w:val="ListParagraph"/>
+        <w:numPr>
+          <w:ilvl w:val="3"/>
+          <w:numId w:val="3"/>
+        </w:numPr>
+      </w:pPr>
+      <w:r>
+        <w:t>Clustering</w:t>
+      </w:r>
+      <w:r>
+        <w:t xml:space="preserve"> parts into plants</w:t>
+      </w:r>
+      <w:r>
+        <w:t xml:space="preserve"> – include figure</w:t>
+      </w:r>
+    </w:p>
+    <w:p>
+      <w:pPr>
+        <w:pStyle w:val="ListParagraph"/>
+        <w:numPr>
+          <w:ilvl w:val="3"/>
+          <w:numId w:val="3"/>
+        </w:numPr>
+      </w:pPr>
+      <w:r>
+        <w:t>Relating plants between images</w:t>
+      </w:r>
+    </w:p>
+    <w:p>
+      <w:pPr>
+        <w:pStyle w:val="ListParagraph"/>
+        <w:numPr>
+          <w:ilvl w:val="3"/>
+          <w:numId w:val="3"/>
+        </w:numPr>
+      </w:pPr>
+      <w:r>
+        <w:t>Recursive plant filter</w:t>
+      </w:r>
+      <w:r>
+        <w:t xml:space="preserve"> – include figure</w:t>
+      </w:r>
+    </w:p>
+    <w:p>
+      <w:pPr>
+        <w:pStyle w:val="ListParagraph"/>
+        <w:numPr>
+          <w:ilvl w:val="2"/>
+          <w:numId w:val="3"/>
+        </w:numPr>
+      </w:pPr>
+      <w:r>
+        <w:t xml:space="preserve">Stage 5 </w:t>
+      </w:r>
+      <w:r>
+        <w:t>–</w:t>
+      </w:r>
+      <w:r>
+        <w:t xml:space="preserve"> </w:t>
+      </w:r>
+      <w:r>
+        <w:t>Saving Field Map</w:t>
+      </w:r>
+    </w:p>
+    <w:p>
+      <w:pPr>
+        <w:pStyle w:val="ListParagraph"/>
+        <w:numPr>
+          <w:ilvl w:val="3"/>
+          <w:numId w:val="3"/>
+        </w:numPr>
+      </w:pPr>
+      <w:r>
+        <w:t xml:space="preserve">Validating # of plants in each group.  </w:t>
+      </w:r>
+    </w:p>
+    <w:p>
+      <w:pPr>
+        <w:pStyle w:val="ListParagraph"/>
+        <w:numPr>
+          <w:ilvl w:val="3"/>
+          <w:numId w:val="3"/>
+        </w:numPr>
+      </w:pPr>
+      <w:r>
+        <w:t>Numbering (serpentine ordering)</w:t>
+      </w:r>
+      <w:r>
+        <w:t xml:space="preserve"> – include figure</w:t>
+      </w:r>
+    </w:p>
+    <w:p>
+      <w:pPr>
+        <w:pStyle w:val="ListParagraph"/>
+        <w:numPr>
+          <w:ilvl w:val="3"/>
+          <w:numId w:val="3"/>
+        </w:numPr>
+      </w:pPr>
+      <w:r>
+        <w:t xml:space="preserve">Shifting coordinate system.  </w:t>
+      </w:r>
+    </w:p>
+    <w:p>
+      <w:pPr>
+        <w:pStyle w:val="ListParagraph"/>
+        <w:numPr>
+          <w:ilvl w:val="0"/>
+          <w:numId w:val="3"/>
+        </w:numPr>
+      </w:pPr>
+      <w:r>
+        <w:t xml:space="preserve">Experimental Setup </w:t>
+      </w:r>
+    </w:p>
+    <w:p>
+      <w:pPr>
+        <w:pStyle w:val="ListParagraph"/>
+        <w:numPr>
+          <w:ilvl w:val="1"/>
+          <w:numId w:val="3"/>
+        </w:numPr>
+      </w:pPr>
+      <w:r>
+        <w:t xml:space="preserve">Field </w:t>
+      </w:r>
+      <w:r>
+        <w:t>Setup</w:t>
+      </w:r>
+    </w:p>
+    <w:p>
+      <w:pPr>
+        <w:pStyle w:val="ListParagraph"/>
+        <w:numPr>
+          <w:ilvl w:val="2"/>
+          <w:numId w:val="3"/>
+        </w:numPr>
+      </w:pPr>
+      <w:r>
+        <w:t xml:space="preserve">Crop type, time of year, location, researcher, etc </w:t>
+      </w:r>
+    </w:p>
+    <w:p>
+      <w:pPr>
+        <w:pStyle w:val="ListParagraph"/>
+        <w:numPr>
+          <w:ilvl w:val="2"/>
+          <w:numId w:val="3"/>
+        </w:numPr>
+      </w:pPr>
+      <w:r>
+        <w:t xml:space="preserve">Size of field - </w:t>
+      </w:r>
+      <w:r>
+        <w:t xml:space="preserve">number of rows, </w:t>
+      </w:r>
+      <w:r>
+        <w:t>number of plants</w:t>
+      </w:r>
+    </w:p>
+    <w:p>
+      <w:pPr>
+        <w:pStyle w:val="ListParagraph"/>
+        <w:numPr>
+          <w:ilvl w:val="2"/>
+          <w:numId w:val="3"/>
+        </w:numPr>
+      </w:pPr>
+      <w:r>
+        <w:t>Two row transplanter.  Straight rows - doesn't matter north/south.</w:t>
+      </w:r>
+    </w:p>
+    <w:p>
+      <w:pPr>
+        <w:pStyle w:val="ListParagraph"/>
+        <w:numPr>
+          <w:ilvl w:val="2"/>
+          <w:numId w:val="3"/>
+        </w:numPr>
+      </w:pPr>
+      <w:r>
+        <w:t>Figure of transplanter.</w:t>
+      </w:r>
+      <w:r>
+        <w:t xml:space="preserve">  </w:t>
+      </w:r>
+    </w:p>
+    <w:p>
+      <w:pPr>
+        <w:pStyle w:val="ListParagraph"/>
+        <w:numPr>
+          <w:ilvl w:val="2"/>
+          <w:numId w:val="3"/>
+        </w:numPr>
+      </w:pPr>
+      <w:r>
+        <w:t xml:space="preserve">QR codes automatically deposited as plants.  </w:t>
+      </w:r>
+    </w:p>
+    <w:p>
+      <w:pPr>
+        <w:pStyle w:val="ListParagraph"/>
+        <w:numPr>
+          <w:ilvl w:val="2"/>
+          <w:numId w:val="3"/>
+        </w:numPr>
+      </w:pPr>
       <w:r>
         <w:lastRenderedPageBreak/>
-        <w:t>DySense</w:t>
-      </w:r>
-      <w:proofErr w:type="spellEnd"/>
-      <w:r>
-        <w:t xml:space="preserve"> – include screenshot of main screen (looks better now)</w:t>
-      </w:r>
-    </w:p>
-    <w:p>
-      <w:pPr>
-        <w:pStyle w:val="ListParagraph"/>
-        <w:numPr>
-          <w:ilvl w:val="3"/>
-          <w:numId w:val="3"/>
-        </w:numPr>
-      </w:pPr>
-      <w:r>
-        <w:t>What it’s useful (combine platform orientation/position with images)</w:t>
-      </w:r>
-    </w:p>
-    <w:p>
-      <w:pPr>
-        <w:pStyle w:val="ListParagraph"/>
-        <w:numPr>
-          <w:ilvl w:val="3"/>
-          <w:numId w:val="3"/>
-        </w:numPr>
-      </w:pPr>
-      <w:r>
-        <w:t>Getting images back in real-time vs. CF Card</w:t>
+        <w:t xml:space="preserve">Row end codes placed manually.  </w:t>
+      </w:r>
+    </w:p>
+    <w:p>
+      <w:pPr>
+        <w:pStyle w:val="ListParagraph"/>
+        <w:numPr>
+          <w:ilvl w:val="1"/>
+          <w:numId w:val="3"/>
+        </w:numPr>
+      </w:pPr>
+      <w:r>
+        <w:t>Mapping Process</w:t>
+      </w:r>
+    </w:p>
+    <w:p>
+      <w:pPr>
+        <w:pStyle w:val="ListParagraph"/>
+        <w:numPr>
+          <w:ilvl w:val="2"/>
+          <w:numId w:val="3"/>
+        </w:numPr>
+      </w:pPr>
+      <w:r>
+        <w:t xml:space="preserve">Robot used in cruise control mode.  </w:t>
+      </w:r>
+    </w:p>
+    <w:p>
+      <w:pPr>
+        <w:pStyle w:val="ListParagraph"/>
+        <w:numPr>
+          <w:ilvl w:val="2"/>
+          <w:numId w:val="3"/>
+        </w:numPr>
+      </w:pPr>
+      <w:r>
+        <w:t>Setting up cameras (white balance, mode, etc)</w:t>
+      </w:r>
+    </w:p>
+    <w:p>
+      <w:pPr>
+        <w:pStyle w:val="ListParagraph"/>
+        <w:numPr>
+          <w:ilvl w:val="2"/>
+          <w:numId w:val="3"/>
+        </w:numPr>
+      </w:pPr>
+      <w:r>
+        <w:t xml:space="preserve">Mapping at nighttime vs. daytime.   Importance of shade.     </w:t>
+      </w:r>
+    </w:p>
+    <w:p>
+      <w:pPr>
+        <w:pStyle w:val="ListParagraph"/>
+        <w:numPr>
+          <w:ilvl w:val="2"/>
+          <w:numId w:val="3"/>
+        </w:numPr>
+      </w:pPr>
+      <w:r>
+        <w:t>Could include figure of robot with umbrellas</w:t>
       </w:r>
     </w:p>
     <w:p>
@@ -613,415 +1227,73 @@
         </w:numPr>
       </w:pPr>
       <w:r>
-        <w:t xml:space="preserve">Post-Processing Pipeline </w:t>
-      </w:r>
-    </w:p>
-    <w:p>
-      <w:pPr>
-        <w:pStyle w:val="ListParagraph"/>
-        <w:numPr>
-          <w:ilvl w:val="2"/>
-          <w:numId w:val="3"/>
-        </w:numPr>
-      </w:pPr>
-      <w:r>
-        <w:t>Pipeline Overview</w:t>
-      </w:r>
-    </w:p>
-    <w:p>
-      <w:pPr>
-        <w:pStyle w:val="ListParagraph"/>
-        <w:numPr>
-          <w:ilvl w:val="3"/>
-          <w:numId w:val="3"/>
-        </w:numPr>
-      </w:pPr>
-      <w:r>
-        <w:t>What stages are (command line scripts)</w:t>
-      </w:r>
-    </w:p>
-    <w:p>
-      <w:pPr>
-        <w:pStyle w:val="ListParagraph"/>
-        <w:numPr>
-          <w:ilvl w:val="3"/>
-          <w:numId w:val="3"/>
-        </w:numPr>
-      </w:pPr>
-      <w:r>
-        <w:t xml:space="preserve">Why split up into stages.  </w:t>
-      </w:r>
-    </w:p>
-    <w:p>
-      <w:pPr>
-        <w:pStyle w:val="ListParagraph"/>
-        <w:numPr>
-          <w:ilvl w:val="3"/>
-          <w:numId w:val="3"/>
-        </w:numPr>
-      </w:pPr>
-      <w:r>
-        <w:t>What the inputs are and what the desired output of the whole post-processing.</w:t>
-      </w:r>
-    </w:p>
-    <w:p>
-      <w:pPr>
-        <w:pStyle w:val="ListParagraph"/>
-        <w:numPr>
-          <w:ilvl w:val="3"/>
-          <w:numId w:val="3"/>
-        </w:numPr>
-      </w:pPr>
-      <w:r>
-        <w:t xml:space="preserve">How intermediate data between stages is stored.  </w:t>
-      </w:r>
-    </w:p>
-    <w:p>
-      <w:pPr>
-        <w:pStyle w:val="ListParagraph"/>
-        <w:numPr>
-          <w:ilvl w:val="2"/>
-          <w:numId w:val="3"/>
-        </w:numPr>
-      </w:pPr>
-      <w:r>
-        <w:t>Stage 1 - Extracting QR Codes</w:t>
-      </w:r>
-    </w:p>
-    <w:p>
-      <w:pPr>
-        <w:pStyle w:val="ListParagraph"/>
-        <w:numPr>
-          <w:ilvl w:val="3"/>
-          <w:numId w:val="3"/>
-        </w:numPr>
-      </w:pPr>
-      <w:r>
-        <w:t>Finding Codes – HSV filter, filter by size, scan using ZBar</w:t>
-      </w:r>
-    </w:p>
-    <w:p>
-      <w:pPr>
-        <w:pStyle w:val="ListParagraph"/>
-        <w:numPr>
-          <w:ilvl w:val="3"/>
-          <w:numId w:val="3"/>
-        </w:numPr>
-      </w:pPr>
-      <w:r>
-        <w:t>Include figure of HSV coordinate space.</w:t>
-      </w:r>
-    </w:p>
-    <w:p>
-      <w:pPr>
-        <w:pStyle w:val="ListParagraph"/>
-        <w:numPr>
-          <w:ilvl w:val="3"/>
-          <w:numId w:val="3"/>
-        </w:numPr>
-      </w:pPr>
-      <w:r>
-        <w:t>Classify code (row end vs. group code)</w:t>
-      </w:r>
-    </w:p>
-    <w:p>
-      <w:pPr>
-        <w:pStyle w:val="ListParagraph"/>
-        <w:numPr>
-          <w:ilvl w:val="3"/>
-          <w:numId w:val="3"/>
-        </w:numPr>
-      </w:pPr>
-      <w:r>
-        <w:t>Calculating coordinates</w:t>
-      </w:r>
-    </w:p>
-    <w:p>
-      <w:pPr>
-        <w:pStyle w:val="ListParagraph"/>
-        <w:numPr>
-          <w:ilvl w:val="3"/>
-          <w:numId w:val="3"/>
-        </w:numPr>
-      </w:pPr>
-      <w:r>
-        <w:t>Include figure showing coordinate transformation</w:t>
-      </w:r>
-    </w:p>
-    <w:p>
-      <w:pPr>
-        <w:pStyle w:val="ListParagraph"/>
-        <w:numPr>
-          <w:ilvl w:val="3"/>
-          <w:numId w:val="3"/>
-        </w:numPr>
-      </w:pPr>
-      <w:r>
-        <w:t>Send others to be review later.</w:t>
-      </w:r>
-    </w:p>
-    <w:p>
-      <w:pPr>
-        <w:pStyle w:val="ListParagraph"/>
-        <w:numPr>
-          <w:ilvl w:val="2"/>
-          <w:numId w:val="3"/>
-        </w:numPr>
-      </w:pPr>
-      <w:r>
-        <w:t xml:space="preserve">Stage 2 - </w:t>
-      </w:r>
-      <w:r>
-        <w:t>Creating</w:t>
-      </w:r>
-      <w:r>
-        <w:t xml:space="preserve"> Field Structure</w:t>
-      </w:r>
-    </w:p>
-    <w:p>
-      <w:pPr>
-        <w:pStyle w:val="ListParagraph"/>
-        <w:numPr>
-          <w:ilvl w:val="3"/>
-          <w:numId w:val="3"/>
-        </w:numPr>
-      </w:pPr>
-      <w:r>
-        <w:t xml:space="preserve">Add in </w:t>
-      </w:r>
-      <w:r>
-        <w:t xml:space="preserve">Missed Codes </w:t>
-      </w:r>
-    </w:p>
-    <w:p>
-      <w:pPr>
-        <w:pStyle w:val="ListParagraph"/>
-        <w:numPr>
-          <w:ilvl w:val="3"/>
-          <w:numId w:val="3"/>
-        </w:numPr>
-      </w:pPr>
-      <w:r>
-        <w:t>Calculating “Field Coordinates” (should I call this something different?)</w:t>
-      </w:r>
-    </w:p>
-    <w:p>
-      <w:pPr>
-        <w:pStyle w:val="ListParagraph"/>
-        <w:numPr>
-          <w:ilvl w:val="3"/>
-          <w:numId w:val="3"/>
-        </w:numPr>
-      </w:pPr>
-      <w:r>
-        <w:t>Use row codes to make rows/passes</w:t>
-      </w:r>
-    </w:p>
-    <w:p>
-      <w:pPr>
-        <w:pStyle w:val="ListParagraph"/>
-        <w:numPr>
-          <w:ilvl w:val="3"/>
-          <w:numId w:val="3"/>
-        </w:numPr>
-      </w:pPr>
-      <w:r>
-        <w:t>Projection Algorithm</w:t>
-      </w:r>
-      <w:r>
-        <w:t xml:space="preserve"> – Include Figure</w:t>
-      </w:r>
-      <w:r>
-        <w:t xml:space="preserve"> </w:t>
-      </w:r>
-    </w:p>
-    <w:p>
-      <w:pPr>
-        <w:pStyle w:val="ListParagraph"/>
-        <w:numPr>
-          <w:ilvl w:val="3"/>
-          <w:numId w:val="3"/>
-        </w:numPr>
-      </w:pPr>
-      <w:r>
-        <w:t>Form groups from segments</w:t>
-      </w:r>
-    </w:p>
-    <w:p>
-      <w:pPr>
-        <w:pStyle w:val="ListParagraph"/>
-        <w:numPr>
-          <w:ilvl w:val="3"/>
-          <w:numId w:val="3"/>
-        </w:numPr>
-      </w:pPr>
-      <w:r>
-        <w:t>Include figure showing how groups are formed between multiple rows.</w:t>
-      </w:r>
-    </w:p>
-    <w:p>
-      <w:pPr>
-        <w:pStyle w:val="ListParagraph"/>
-        <w:numPr>
-          <w:ilvl w:val="2"/>
-          <w:numId w:val="3"/>
-        </w:numPr>
-      </w:pPr>
-      <w:r>
-        <w:t>Stage 3 - Extracting Plant Parts</w:t>
-      </w:r>
-    </w:p>
-    <w:p>
-      <w:pPr>
-        <w:pStyle w:val="ListParagraph"/>
-        <w:numPr>
-          <w:ilvl w:val="3"/>
-          <w:numId w:val="3"/>
-        </w:numPr>
-      </w:pPr>
-      <w:r>
-        <w:t>Why this is separate from QR stage (it excludes non-possible images).</w:t>
-      </w:r>
-    </w:p>
-    <w:p>
-      <w:pPr>
-        <w:pStyle w:val="ListParagraph"/>
-        <w:numPr>
-          <w:ilvl w:val="3"/>
-          <w:numId w:val="3"/>
-        </w:numPr>
-      </w:pPr>
-      <w:r>
-        <w:t>Relate back to finding QR codes, but now filtering for green instead of white</w:t>
-      </w:r>
-    </w:p>
-    <w:p>
-      <w:pPr>
-        <w:pStyle w:val="ListParagraph"/>
-        <w:numPr>
-          <w:ilvl w:val="3"/>
-          <w:numId w:val="3"/>
-        </w:numPr>
-      </w:pPr>
-      <w:r>
-        <w:t>Finding blue sticks.</w:t>
-      </w:r>
-    </w:p>
-    <w:p>
-      <w:pPr>
-        <w:pStyle w:val="ListParagraph"/>
-        <w:numPr>
-          <w:ilvl w:val="2"/>
-          <w:numId w:val="3"/>
-        </w:numPr>
-      </w:pPr>
-      <w:r>
-        <w:t>Stage 4 - Locating Plants</w:t>
-      </w:r>
-    </w:p>
-    <w:p>
-      <w:pPr>
-        <w:pStyle w:val="ListParagraph"/>
-        <w:numPr>
-          <w:ilvl w:val="3"/>
-          <w:numId w:val="3"/>
-        </w:numPr>
-      </w:pPr>
-      <w:r>
-        <w:t>Clustering</w:t>
-      </w:r>
-      <w:r>
-        <w:t xml:space="preserve"> parts into plants</w:t>
-      </w:r>
-      <w:r>
-        <w:t xml:space="preserve"> – include figure</w:t>
-      </w:r>
-    </w:p>
-    <w:p>
-      <w:pPr>
-        <w:pStyle w:val="ListParagraph"/>
-        <w:numPr>
-          <w:ilvl w:val="3"/>
-          <w:numId w:val="3"/>
-        </w:numPr>
-      </w:pPr>
-      <w:r>
-        <w:t>Relating plants between images</w:t>
-      </w:r>
-    </w:p>
-    <w:p>
-      <w:pPr>
-        <w:pStyle w:val="ListParagraph"/>
-        <w:numPr>
-          <w:ilvl w:val="3"/>
-          <w:numId w:val="3"/>
-        </w:numPr>
-      </w:pPr>
-      <w:r>
-        <w:t>Recursive plant filter</w:t>
-      </w:r>
-      <w:r>
-        <w:t xml:space="preserve"> – include figure</w:t>
-      </w:r>
-    </w:p>
-    <w:p>
-      <w:pPr>
-        <w:pStyle w:val="ListParagraph"/>
-        <w:numPr>
-          <w:ilvl w:val="2"/>
-          <w:numId w:val="3"/>
-        </w:numPr>
-      </w:pPr>
-      <w:r>
-        <w:t xml:space="preserve">Stage 5 </w:t>
-      </w:r>
-      <w:r>
-        <w:t>–</w:t>
-      </w:r>
-      <w:r>
-        <w:t xml:space="preserve"> </w:t>
-      </w:r>
-      <w:r>
-        <w:t>Saving Field Map</w:t>
-      </w:r>
-    </w:p>
-    <w:p>
-      <w:pPr>
-        <w:pStyle w:val="ListParagraph"/>
-        <w:numPr>
-          <w:ilvl w:val="3"/>
-          <w:numId w:val="3"/>
-        </w:numPr>
-      </w:pPr>
-      <w:r>
-        <w:t xml:space="preserve">Validating # of plants in each group.  </w:t>
-      </w:r>
-    </w:p>
-    <w:p>
-      <w:pPr>
-        <w:pStyle w:val="ListParagraph"/>
-        <w:numPr>
-          <w:ilvl w:val="3"/>
-          <w:numId w:val="3"/>
-        </w:numPr>
-      </w:pPr>
-      <w:r>
-        <w:t>Numbering (serpentine ordering)</w:t>
-      </w:r>
-      <w:r>
-        <w:t xml:space="preserve"> – include figure</w:t>
-      </w:r>
-    </w:p>
-    <w:p>
-      <w:pPr>
-        <w:pStyle w:val="ListParagraph"/>
-        <w:numPr>
-          <w:ilvl w:val="3"/>
-          <w:numId w:val="3"/>
-        </w:numPr>
-      </w:pPr>
-      <w:r>
-        <w:t xml:space="preserve">Shifting coordinate system.  </w:t>
+        <w:t>Results and Analysis</w:t>
+      </w:r>
+    </w:p>
+    <w:p>
+      <w:pPr>
+        <w:pStyle w:val="ListParagraph"/>
+        <w:numPr>
+          <w:ilvl w:val="1"/>
+          <w:numId w:val="3"/>
+        </w:numPr>
+      </w:pPr>
+      <w:r>
+        <w:t>Percentage of QR codes that were detected</w:t>
+      </w:r>
+    </w:p>
+    <w:p>
+      <w:pPr>
+        <w:pStyle w:val="ListParagraph"/>
+        <w:numPr>
+          <w:ilvl w:val="1"/>
+          <w:numId w:val="3"/>
+        </w:numPr>
+      </w:pPr>
+      <w:r>
+        <w:t>Analysis of why QR codes weren’t detected – including figures of each</w:t>
+      </w:r>
+    </w:p>
+    <w:p>
+      <w:pPr>
+        <w:pStyle w:val="ListParagraph"/>
+        <w:numPr>
+          <w:ilvl w:val="1"/>
+          <w:numId w:val="3"/>
+        </w:numPr>
+      </w:pPr>
+      <w:r>
+        <w:t>Average (absolute) error of QR codes in forward/lateral direction</w:t>
+      </w:r>
+    </w:p>
+    <w:p>
+      <w:pPr>
+        <w:pStyle w:val="ListParagraph"/>
+        <w:numPr>
+          <w:ilvl w:val="1"/>
+          <w:numId w:val="3"/>
+        </w:numPr>
+      </w:pPr>
+      <w:r>
+        <w:t>Total number of plants detected, total number ‘created’</w:t>
+      </w:r>
+    </w:p>
+    <w:p>
+      <w:pPr>
+        <w:pStyle w:val="ListParagraph"/>
+        <w:numPr>
+          <w:ilvl w:val="1"/>
+          <w:numId w:val="3"/>
+        </w:numPr>
+      </w:pPr>
+      <w:r>
+        <w:t>We didn’t really survey any plants, but I could have Lee do that for me now</w:t>
+      </w:r>
+      <w:r>
+        <w:t xml:space="preserve"> before it gets too cold</w:t>
+      </w:r>
+      <w:r>
+        <w:t>?</w:t>
       </w:r>
     </w:p>
     <w:p>
@@ -1033,7 +1305,7 @@
         </w:numPr>
       </w:pPr>
       <w:r>
-        <w:t xml:space="preserve">Experimental Setup </w:t>
+        <w:t xml:space="preserve">Conclusion </w:t>
       </w:r>
     </w:p>
     <w:p>
@@ -1045,99 +1317,7 @@
         </w:numPr>
       </w:pPr>
       <w:r>
-        <w:t xml:space="preserve">Field </w:t>
-      </w:r>
-      <w:r>
-        <w:t>Setup</w:t>
-      </w:r>
-    </w:p>
-    <w:p>
-      <w:pPr>
-        <w:pStyle w:val="ListParagraph"/>
-        <w:numPr>
-          <w:ilvl w:val="2"/>
-          <w:numId w:val="3"/>
-        </w:numPr>
-      </w:pPr>
-      <w:r>
-        <w:t xml:space="preserve">Crop type, time of year, location, researcher, </w:t>
-      </w:r>
-      <w:proofErr w:type="spellStart"/>
-      <w:r>
-        <w:t>etc</w:t>
-      </w:r>
-      <w:proofErr w:type="spellEnd"/>
-      <w:r>
-        <w:t xml:space="preserve"> </w:t>
-      </w:r>
-    </w:p>
-    <w:p>
-      <w:pPr>
-        <w:pStyle w:val="ListParagraph"/>
-        <w:numPr>
-          <w:ilvl w:val="2"/>
-          <w:numId w:val="3"/>
-        </w:numPr>
-      </w:pPr>
-      <w:r>
-        <w:t xml:space="preserve">Size of field - </w:t>
-      </w:r>
-      <w:r>
-        <w:t xml:space="preserve">number of rows, </w:t>
-      </w:r>
-      <w:r>
-        <w:t>number of plants</w:t>
-      </w:r>
-    </w:p>
-    <w:p>
-      <w:pPr>
-        <w:pStyle w:val="ListParagraph"/>
-        <w:numPr>
-          <w:ilvl w:val="2"/>
-          <w:numId w:val="3"/>
-        </w:numPr>
-      </w:pPr>
-      <w:r>
-        <w:t>Two row transplanter.  Straight rows - doesn't matter north/south.</w:t>
-      </w:r>
-    </w:p>
-    <w:p>
-      <w:pPr>
-        <w:pStyle w:val="ListParagraph"/>
-        <w:numPr>
-          <w:ilvl w:val="2"/>
-          <w:numId w:val="3"/>
-        </w:numPr>
-      </w:pPr>
-      <w:r>
-        <w:t>Figure of transplanter.</w:t>
-      </w:r>
-      <w:r>
-        <w:t xml:space="preserve">  </w:t>
-      </w:r>
-    </w:p>
-    <w:p>
-      <w:pPr>
-        <w:pStyle w:val="ListParagraph"/>
-        <w:numPr>
-          <w:ilvl w:val="2"/>
-          <w:numId w:val="3"/>
-        </w:numPr>
-      </w:pPr>
-      <w:r>
-        <w:t xml:space="preserve">QR codes automatically deposited as plants.  </w:t>
-      </w:r>
-    </w:p>
-    <w:p>
-      <w:pPr>
-        <w:pStyle w:val="ListParagraph"/>
-        <w:numPr>
-          <w:ilvl w:val="2"/>
-          <w:numId w:val="3"/>
-        </w:numPr>
-      </w:pPr>
-      <w:r>
-        <w:t xml:space="preserve">Row end codes placed manually.  </w:t>
+        <w:t>Summarize results</w:t>
       </w:r>
     </w:p>
     <w:p>
@@ -1149,76 +1329,7 @@
         </w:numPr>
       </w:pPr>
       <w:r>
-        <w:t>Mapping Process</w:t>
-      </w:r>
-    </w:p>
-    <w:p>
-      <w:pPr>
-        <w:pStyle w:val="ListParagraph"/>
-        <w:numPr>
-          <w:ilvl w:val="2"/>
-          <w:numId w:val="3"/>
-        </w:numPr>
-      </w:pPr>
-      <w:r>
-        <w:lastRenderedPageBreak/>
-        <w:t xml:space="preserve">Robot used in cruise control mode.  </w:t>
-      </w:r>
-    </w:p>
-    <w:p>
-      <w:pPr>
-        <w:pStyle w:val="ListParagraph"/>
-        <w:numPr>
-          <w:ilvl w:val="2"/>
-          <w:numId w:val="3"/>
-        </w:numPr>
-      </w:pPr>
-      <w:r>
-        <w:t xml:space="preserve">Setting up cameras (white balance, mode, </w:t>
-      </w:r>
-      <w:proofErr w:type="spellStart"/>
-      <w:r>
-        <w:t>etc</w:t>
-      </w:r>
-      <w:proofErr w:type="spellEnd"/>
-      <w:r>
-        <w:t>)</w:t>
-      </w:r>
-    </w:p>
-    <w:p>
-      <w:pPr>
-        <w:pStyle w:val="ListParagraph"/>
-        <w:numPr>
-          <w:ilvl w:val="2"/>
-          <w:numId w:val="3"/>
-        </w:numPr>
-      </w:pPr>
-      <w:r>
-        <w:t xml:space="preserve">Mapping at nighttime vs. daytime.   Importance of shade.     </w:t>
-      </w:r>
-    </w:p>
-    <w:p>
-      <w:pPr>
-        <w:pStyle w:val="ListParagraph"/>
-        <w:numPr>
-          <w:ilvl w:val="2"/>
-          <w:numId w:val="3"/>
-        </w:numPr>
-      </w:pPr>
-      <w:r>
-        <w:t>Could include figure of robot with umbrellas</w:t>
-      </w:r>
-    </w:p>
-    <w:p>
-      <w:pPr>
-        <w:pStyle w:val="ListParagraph"/>
-        <w:numPr>
-          <w:ilvl w:val="0"/>
-          <w:numId w:val="3"/>
-        </w:numPr>
-      </w:pPr>
-      <w:r>
-        <w:t>Results and Analysis</w:t>
+        <w:t>What worked and what didn't.</w:t>
       </w:r>
     </w:p>
     <w:p>
@@ -1229,149 +1340,47 @@
           <w:numId w:val="3"/>
         </w:numPr>
       </w:pPr>
+      <w:r>
+        <w:t>Recommendations</w:t>
+      </w:r>
+    </w:p>
+    <w:p>
+      <w:pPr>
+        <w:pStyle w:val="ListParagraph"/>
+        <w:numPr>
+          <w:ilvl w:val="2"/>
+          <w:numId w:val="3"/>
+        </w:numPr>
+      </w:pPr>
+      <w:r>
+        <w:t>Paying close attention to camera settings.</w:t>
+      </w:r>
+    </w:p>
+    <w:p>
+      <w:pPr>
+        <w:pStyle w:val="ListParagraph"/>
+        <w:numPr>
+          <w:ilvl w:val="2"/>
+          <w:numId w:val="3"/>
+        </w:numPr>
+      </w:pPr>
+      <w:r>
+        <w:t>Using Tags instead of sticks</w:t>
+      </w:r>
+    </w:p>
+    <w:p>
+      <w:pPr>
+        <w:pStyle w:val="ListParagraph"/>
+        <w:numPr>
+          <w:ilvl w:val="2"/>
+          <w:numId w:val="3"/>
+        </w:numPr>
+      </w:pPr>
+      <w:r>
+        <w:t>Faster cameras, lower latency</w:t>
+      </w:r>
       <w:bookmarkStart w:id="2" w:name="_GoBack"/>
-      <w:r>
-        <w:t>Percentage of QR codes that were detected</w:t>
-      </w:r>
-    </w:p>
-    <w:p>
-      <w:pPr>
-        <w:pStyle w:val="ListParagraph"/>
-        <w:numPr>
-          <w:ilvl w:val="1"/>
-          <w:numId w:val="3"/>
-        </w:numPr>
-      </w:pPr>
-      <w:r>
-        <w:t>Analysis of why QR codes weren’t detected – including figures of each</w:t>
-      </w:r>
-    </w:p>
-    <w:p>
-      <w:pPr>
-        <w:pStyle w:val="ListParagraph"/>
-        <w:numPr>
-          <w:ilvl w:val="1"/>
-          <w:numId w:val="3"/>
-        </w:numPr>
-      </w:pPr>
-      <w:r>
-        <w:t>Average (absolute) error of QR codes in forward/lateral direction</w:t>
-      </w:r>
-    </w:p>
-    <w:p>
-      <w:pPr>
-        <w:pStyle w:val="ListParagraph"/>
-        <w:numPr>
-          <w:ilvl w:val="1"/>
-          <w:numId w:val="3"/>
-        </w:numPr>
-      </w:pPr>
-      <w:r>
-        <w:t>Total number of plants detected, total number ‘created’</w:t>
-      </w:r>
-    </w:p>
-    <w:p>
-      <w:pPr>
-        <w:pStyle w:val="ListParagraph"/>
-        <w:numPr>
-          <w:ilvl w:val="1"/>
-          <w:numId w:val="3"/>
-        </w:numPr>
-      </w:pPr>
-      <w:r>
-        <w:t>We didn’t really survey any plants, but I could have Lee do that for me now</w:t>
-      </w:r>
-      <w:r>
-        <w:t xml:space="preserve"> before it gets too cold</w:t>
-      </w:r>
-      <w:r>
-        <w:t>?</w:t>
-      </w:r>
-    </w:p>
-    <w:bookmarkEnd w:id="2"/>
-    <w:p>
-      <w:pPr>
-        <w:pStyle w:val="ListParagraph"/>
-        <w:numPr>
-          <w:ilvl w:val="0"/>
-          <w:numId w:val="3"/>
-        </w:numPr>
-      </w:pPr>
-      <w:r>
-        <w:t xml:space="preserve">Conclusion </w:t>
-      </w:r>
-    </w:p>
-    <w:p>
-      <w:pPr>
-        <w:pStyle w:val="ListParagraph"/>
-        <w:numPr>
-          <w:ilvl w:val="1"/>
-          <w:numId w:val="3"/>
-        </w:numPr>
-      </w:pPr>
-      <w:r>
-        <w:t>Summarize results</w:t>
-      </w:r>
-    </w:p>
-    <w:p>
-      <w:pPr>
-        <w:pStyle w:val="ListParagraph"/>
-        <w:numPr>
-          <w:ilvl w:val="1"/>
-          <w:numId w:val="3"/>
-        </w:numPr>
-      </w:pPr>
-      <w:r>
-        <w:t>What worked and what didn't.</w:t>
-      </w:r>
-    </w:p>
-    <w:p>
-      <w:pPr>
-        <w:pStyle w:val="ListParagraph"/>
-        <w:numPr>
-          <w:ilvl w:val="1"/>
-          <w:numId w:val="3"/>
-        </w:numPr>
-      </w:pPr>
-      <w:r>
-        <w:t>Recommendations</w:t>
-      </w:r>
-    </w:p>
-    <w:p>
-      <w:pPr>
-        <w:pStyle w:val="ListParagraph"/>
-        <w:numPr>
-          <w:ilvl w:val="2"/>
-          <w:numId w:val="3"/>
-        </w:numPr>
-      </w:pPr>
-      <w:r>
-        <w:t>Paying close attention to camera settings.</w:t>
-      </w:r>
-    </w:p>
-    <w:p>
-      <w:pPr>
-        <w:pStyle w:val="ListParagraph"/>
-        <w:numPr>
-          <w:ilvl w:val="2"/>
-          <w:numId w:val="3"/>
-        </w:numPr>
-      </w:pPr>
-      <w:r>
-        <w:t>Using Tags instead of sticks</w:t>
-      </w:r>
-    </w:p>
-    <w:p>
-      <w:pPr>
-        <w:pStyle w:val="ListParagraph"/>
-        <w:numPr>
-          <w:ilvl w:val="2"/>
-          <w:numId w:val="3"/>
-        </w:numPr>
-      </w:pPr>
-      <w:r>
-        <w:t xml:space="preserve">Faster cameras </w:t>
-      </w:r>
+      <w:bookmarkEnd w:id="2"/>
     </w:p>
     <w:p>
       <w:pPr>

</xml_diff>